<commit_message>
Skyline (20.1): Revisions to Hi Res Metabolomics tutorial for 20.1
</commit_message>
<xml_diff>
--- a/pwiz_tools/Skyline/Documentation/Tutorials/Japanese/outgoing/Skyline Small Molecule Targets_ja.docx
+++ b/pwiz_tools/Skyline/Documentation/Tutorials/Japanese/outgoing/Skyline Small Molecule Targets_ja.docx
@@ -54,15 +54,7 @@
         <w:t xml:space="preserve">PRM, </w:t>
       </w:r>
       <w:r>
-        <w:t xml:space="preserve">MS1 Filtering, DIA, </w:t>
-      </w:r>
-      <w:proofErr w:type="spellStart"/>
-      <w:r>
-        <w:t>etc</w:t>
-      </w:r>
-      <w:proofErr w:type="spellEnd"/>
-      <w:r>
-        <w:t>)</w:t>
+        <w:t>MS1 Filtering, DIA, etc)</w:t>
       </w:r>
       <w:r>
         <w:t>. T</w:t>
@@ -351,10 +343,10 @@
         </w:rPr>
         <w:lastRenderedPageBreak/>
         <w:drawing>
-          <wp:inline distT="0" distB="0" distL="0" distR="0" wp14:anchorId="450A863F" wp14:editId="3FCCFB59">
-            <wp:extent cx="1790700" cy="1790700"/>
-            <wp:effectExtent l="0" t="0" r="0" b="0"/>
-            <wp:docPr id="2" name="Picture 2"/>
+          <wp:inline distT="0" distB="0" distL="0" distR="0" wp14:anchorId="2A4EE2EB" wp14:editId="2F640BF7">
+            <wp:extent cx="1781175" cy="1781175"/>
+            <wp:effectExtent l="0" t="0" r="9525" b="9525"/>
+            <wp:docPr id="3" name="Picture 3"/>
             <wp:cNvGraphicFramePr>
               <a:graphicFrameLocks xmlns:a="http://schemas.openxmlformats.org/drawingml/2006/main" noChangeAspect="1"/>
             </wp:cNvGraphicFramePr>
@@ -374,7 +366,7 @@
                   <pic:spPr>
                     <a:xfrm>
                       <a:off x="0" y="0"/>
-                      <a:ext cx="1790700" cy="1790700"/>
+                      <a:ext cx="1781175" cy="1781175"/>
                     </a:xfrm>
                     <a:prstGeom prst="rect">
                       <a:avLst/>
@@ -489,10 +481,10 @@
           <w:noProof/>
         </w:rPr>
         <w:drawing>
-          <wp:inline distT="0" distB="0" distL="0" distR="0" wp14:anchorId="35D364B7" wp14:editId="09CBA317">
-            <wp:extent cx="1645920" cy="1065347"/>
-            <wp:effectExtent l="0" t="0" r="0" b="1905"/>
-            <wp:docPr id="25" name="Picture 25"/>
+          <wp:inline distT="0" distB="0" distL="0" distR="0" wp14:anchorId="22F4B5E7" wp14:editId="20F32FB1">
+            <wp:extent cx="1820007" cy="1064097"/>
+            <wp:effectExtent l="0" t="0" r="0" b="3175"/>
+            <wp:docPr id="4" name="Picture 4"/>
             <wp:cNvGraphicFramePr>
               <a:graphicFrameLocks xmlns:a="http://schemas.openxmlformats.org/drawingml/2006/main" noChangeAspect="1"/>
             </wp:cNvGraphicFramePr>
@@ -521,7 +513,7 @@
                   <pic:spPr bwMode="auto">
                     <a:xfrm>
                       <a:off x="0" y="0"/>
-                      <a:ext cx="1709763" cy="1106671"/>
+                      <a:ext cx="1881267" cy="1099914"/>
                     </a:xfrm>
                     <a:prstGeom prst="rect">
                       <a:avLst/>
@@ -537,6 +529,8 @@
           </wp:inline>
         </w:drawing>
       </w:r>
+      <w:bookmarkStart w:id="0" w:name="_GoBack"/>
+      <w:bookmarkEnd w:id="0"/>
     </w:p>
     <w:p>
       <w:r>
@@ -902,23 +896,7 @@
         </w:r>
       </w:hyperlink>
       <w:r>
-        <w:t xml:space="preserve">, </w:t>
-      </w:r>
-      <w:proofErr w:type="spellStart"/>
-      <w:r>
-        <w:t>e.g</w:t>
-      </w:r>
-      <w:proofErr w:type="spellEnd"/>
-      <w:r>
-        <w:t xml:space="preserve"> “[</w:t>
-      </w:r>
-      <w:proofErr w:type="spellStart"/>
-      <w:r>
-        <w:t>M+Na</w:t>
-      </w:r>
-      <w:proofErr w:type="spellEnd"/>
-      <w:r>
-        <w:t>]”, “[M-2H]”</w:t>
+        <w:t>, e.g “[M+Na]”, “[M-2H]”</w:t>
       </w:r>
       <w:r>
         <w:t>, “[2M+ACN+H]”,</w:t>
@@ -984,21 +962,7 @@
         <w:rPr>
           <w:rFonts w:eastAsia="Calibri"/>
         </w:rPr>
-        <w:t>For molecules where the formula is unknown, a mass shift can be indicated by adduct. For example, “[</w:t>
-      </w:r>
-      <w:proofErr w:type="gramStart"/>
-      <w:r>
-        <w:rPr>
-          <w:rFonts w:eastAsia="Calibri"/>
-        </w:rPr>
-        <w:t>M(</w:t>
-      </w:r>
-      <w:proofErr w:type="gramEnd"/>
-      <w:r>
-        <w:rPr>
-          <w:rFonts w:eastAsia="Calibri"/>
-        </w:rPr>
-        <w:t>-1.23)+H]” indicates that the molecule’s mass is 1.23 AMU less than its unaltered form, and the molecule is ionized by hydrogen gain.</w:t>
+        <w:t>For molecules where the formula is unknown, a mass shift can be indicated by adduct. For example, “[M(-1.23)+H]” indicates that the molecule’s mass is 1.23 AMU less than its unaltered form, and the molecule is ionized by hydrogen gain.</w:t>
       </w:r>
     </w:p>
     <w:p>
@@ -1011,21 +975,7 @@
         <w:rPr>
           <w:rFonts w:eastAsia="Calibri"/>
         </w:rPr>
-        <w:t xml:space="preserve">For molecules where the means of ionization is unknown, </w:t>
-      </w:r>
-      <w:proofErr w:type="gramStart"/>
-      <w:r>
-        <w:rPr>
-          <w:rFonts w:eastAsia="Calibri"/>
-        </w:rPr>
-        <w:t>an adduct</w:t>
-      </w:r>
-      <w:proofErr w:type="gramEnd"/>
-      <w:r>
-        <w:rPr>
-          <w:rFonts w:eastAsia="Calibri"/>
-        </w:rPr>
-        <w:t xml:space="preserve"> can indicate just a charge. For example, “[M+3]” indicates charge state three. The </w:t>
+        <w:t xml:space="preserve">For molecules where the means of ionization is unknown, an adduct can indicate just a charge. For example, “[M+3]” indicates charge state three. The </w:t>
       </w:r>
       <w:r>
         <w:rPr>
@@ -6104,7 +6054,6 @@
                 <w:szCs w:val="14"/>
               </w:rPr>
             </w:pPr>
-            <w:proofErr w:type="spellStart"/>
             <w:r>
               <w:rPr>
                 <w:color w:val="000000"/>
@@ -6113,7 +6062,6 @@
               </w:rPr>
               <w:t>creatine</w:t>
             </w:r>
-            <w:proofErr w:type="spellEnd"/>
           </w:p>
         </w:tc>
         <w:tc>
@@ -6446,7 +6394,6 @@
                 <w:szCs w:val="14"/>
               </w:rPr>
             </w:pPr>
-            <w:proofErr w:type="spellStart"/>
             <w:r>
               <w:rPr>
                 <w:color w:val="000000"/>
@@ -6455,7 +6402,6 @@
               </w:rPr>
               <w:t>creatine</w:t>
             </w:r>
-            <w:proofErr w:type="spellEnd"/>
           </w:p>
         </w:tc>
         <w:tc>
@@ -7441,25 +7387,7 @@
                 <w:sz w:val="14"/>
                 <w:szCs w:val="14"/>
               </w:rPr>
-              <w:t>S-</w:t>
-            </w:r>
-            <w:proofErr w:type="spellStart"/>
-            <w:r>
-              <w:rPr>
-                <w:color w:val="000000"/>
-                <w:sz w:val="14"/>
-                <w:szCs w:val="14"/>
-              </w:rPr>
-              <w:t>adenosyl</w:t>
-            </w:r>
-            <w:proofErr w:type="spellEnd"/>
-            <w:r>
-              <w:rPr>
-                <w:color w:val="000000"/>
-                <w:sz w:val="14"/>
-                <w:szCs w:val="14"/>
-              </w:rPr>
-              <w:t xml:space="preserve"> methionine</w:t>
+              <w:t>S-adenosyl methionine</w:t>
             </w:r>
           </w:p>
         </w:tc>
@@ -7799,25 +7727,7 @@
                 <w:sz w:val="14"/>
                 <w:szCs w:val="14"/>
               </w:rPr>
-              <w:t>S-</w:t>
-            </w:r>
-            <w:proofErr w:type="spellStart"/>
-            <w:r>
-              <w:rPr>
-                <w:color w:val="000000"/>
-                <w:sz w:val="14"/>
-                <w:szCs w:val="14"/>
-              </w:rPr>
-              <w:t>Adenosyl</w:t>
-            </w:r>
-            <w:proofErr w:type="spellEnd"/>
-            <w:r>
-              <w:rPr>
-                <w:color w:val="000000"/>
-                <w:sz w:val="14"/>
-                <w:szCs w:val="14"/>
-              </w:rPr>
-              <w:t xml:space="preserve"> homocysteine</w:t>
+              <w:t>S-Adenosyl homocysteine</w:t>
             </w:r>
           </w:p>
         </w:tc>
@@ -8524,7 +8434,6 @@
                 <w:szCs w:val="14"/>
               </w:rPr>
             </w:pPr>
-            <w:proofErr w:type="spellStart"/>
             <w:r>
               <w:rPr>
                 <w:color w:val="000000"/>
@@ -8533,7 +8442,6 @@
               </w:rPr>
               <w:t>Spermine</w:t>
             </w:r>
-            <w:proofErr w:type="spellEnd"/>
           </w:p>
         </w:tc>
         <w:tc>
@@ -9022,21 +8930,7 @@
         <w:rPr>
           <w:color w:val="000000"/>
         </w:rPr>
-        <w:t xml:space="preserve">Note that the Adduct column is optional: as in the example of Spermidine, </w:t>
-      </w:r>
-      <w:proofErr w:type="gramStart"/>
-      <w:r>
-        <w:rPr>
-          <w:color w:val="000000"/>
-        </w:rPr>
-        <w:t>the adduct</w:t>
-      </w:r>
-      <w:proofErr w:type="gramEnd"/>
-      <w:r>
-        <w:rPr>
-          <w:color w:val="000000"/>
-        </w:rPr>
-        <w:t xml:space="preserve"> can be given as part of the ion formula. </w:t>
+        <w:t xml:space="preserve">Note that the Adduct column is optional: as in the example of Spermidine, the adduct can be given as part of the ion formula. </w:t>
       </w:r>
       <w:r>
         <w:rPr>
@@ -9719,26 +9613,13 @@
         <w:spacing w:line="257" w:lineRule="auto"/>
       </w:pPr>
       <w:r>
-        <w:t xml:space="preserve">In this tutorial, you will simply import raw data from a Waters </w:t>
-      </w:r>
-      <w:proofErr w:type="spellStart"/>
-      <w:r>
-        <w:t>Xevo</w:t>
-      </w:r>
-      <w:proofErr w:type="spellEnd"/>
+        <w:t>In this tutorial, you will simply import raw data from a Waters Xevo</w:t>
+      </w:r>
       <w:r>
         <w:t xml:space="preserve"> TQS</w:t>
       </w:r>
       <w:r>
-        <w:t xml:space="preserve"> instrument acquired using a </w:t>
-      </w:r>
-      <w:proofErr w:type="spellStart"/>
-      <w:r>
-        <w:t>MassLynx</w:t>
-      </w:r>
-      <w:proofErr w:type="spellEnd"/>
-      <w:r>
-        <w:t xml:space="preserve"> instrument method exported by Skyline</w:t>
+        <w:t xml:space="preserve"> instrument acquired using a MassLynx instrument method exported by Skyline</w:t>
       </w:r>
       <w:r>
         <w:t>.</w:t>
@@ -9789,20 +9670,12 @@
         </w:numPr>
         <w:spacing w:after="160" w:line="257" w:lineRule="auto"/>
       </w:pPr>
-      <w:bookmarkStart w:id="0" w:name="_Hlk37853282"/>
-      <w:r>
-        <w:t xml:space="preserve">Save this document as “Amino Acid </w:t>
-      </w:r>
-      <w:proofErr w:type="spellStart"/>
-      <w:r>
-        <w:t>Metabolism.sky</w:t>
-      </w:r>
-      <w:proofErr w:type="spellEnd"/>
-      <w:r>
-        <w:t>” in the tutorial folder you created.</w:t>
+      <w:bookmarkStart w:id="1" w:name="_Hlk37853282"/>
+      <w:r>
+        <w:t>Save this document as “Amino Acid Metabolism.sky” in the tutorial folder you created.</w:t>
       </w:r>
     </w:p>
-    <w:bookmarkEnd w:id="0"/>
+    <w:bookmarkEnd w:id="1"/>
     <w:p>
       <w:pPr>
         <w:pStyle w:val="ListParagraph"/>
@@ -9925,14 +9798,12 @@
         </w:rPr>
         <w:t xml:space="preserve"> dropdown list at the bottom of the form, click </w:t>
       </w:r>
-      <w:proofErr w:type="gramStart"/>
       <w:r>
         <w:rPr>
           <w:b/>
         </w:rPr>
         <w:t>Many</w:t>
       </w:r>
-      <w:proofErr w:type="gramEnd"/>
       <w:r>
         <w:rPr>
           <w:bCs/>
@@ -10384,23 +10255,24 @@
           <w:sz w:val="20"/>
           <w:szCs w:val="20"/>
         </w:rPr>
-        <w:t xml:space="preserve">ID15661_01_WAA263_3976_020415 – Minus </w:t>
-      </w:r>
-      <w:proofErr w:type="spellStart"/>
-      <w:r>
+        <w:t>ID15661_01_WAA263_3976_020415 – Minus Arg Sample 1</w:t>
+      </w:r>
+    </w:p>
+    <w:p>
+      <w:pPr>
+        <w:spacing w:after="0" w:line="240" w:lineRule="auto"/>
         <w:rPr>
           <w:sz w:val="20"/>
           <w:szCs w:val="20"/>
         </w:rPr>
-        <w:t>Arg</w:t>
-      </w:r>
-      <w:proofErr w:type="spellEnd"/>
+      </w:pPr>
       <w:r>
         <w:rPr>
           <w:sz w:val="20"/>
           <w:szCs w:val="20"/>
         </w:rPr>
-        <w:t xml:space="preserve"> Sample 1</w:t>
+        <w:lastRenderedPageBreak/>
+        <w:t>ID15662_01_WAA263_3976_020415 – Minus Arg Sample 2</w:t>
       </w:r>
     </w:p>
     <w:p>
@@ -10416,24 +10288,23 @@
           <w:sz w:val="20"/>
           <w:szCs w:val="20"/>
         </w:rPr>
-        <w:lastRenderedPageBreak/>
-        <w:t xml:space="preserve">ID15662_01_WAA263_3976_020415 – Minus </w:t>
-      </w:r>
-      <w:proofErr w:type="spellStart"/>
-      <w:r>
+        <w:t>ID15663_01_WAA263_3976_020415 – Minus Arg Sample 3</w:t>
+      </w:r>
+    </w:p>
+    <w:p>
+      <w:pPr>
+        <w:spacing w:after="0" w:line="240" w:lineRule="auto"/>
         <w:rPr>
           <w:sz w:val="20"/>
           <w:szCs w:val="20"/>
         </w:rPr>
-        <w:t>Arg</w:t>
-      </w:r>
-      <w:proofErr w:type="spellEnd"/>
+      </w:pPr>
       <w:r>
         <w:rPr>
           <w:sz w:val="20"/>
           <w:szCs w:val="20"/>
         </w:rPr>
-        <w:t xml:space="preserve"> Sample 2</w:t>
+        <w:t>ID15664_01_WAA263_3976_020415 – Minus Arg, Minus Met Sample 1</w:t>
       </w:r>
     </w:p>
     <w:p>
@@ -10449,119 +10320,23 @@
           <w:sz w:val="20"/>
           <w:szCs w:val="20"/>
         </w:rPr>
-        <w:t xml:space="preserve">ID15663_01_WAA263_3976_020415 – Minus </w:t>
-      </w:r>
-      <w:proofErr w:type="spellStart"/>
-      <w:r>
+        <w:t>ID15665_01_WAA263_3976_020415 – Minus Arg, Minus Met Sample 2</w:t>
+      </w:r>
+    </w:p>
+    <w:p>
+      <w:pPr>
+        <w:spacing w:after="0" w:line="240" w:lineRule="auto"/>
         <w:rPr>
           <w:sz w:val="20"/>
           <w:szCs w:val="20"/>
         </w:rPr>
-        <w:t>Arg</w:t>
-      </w:r>
-      <w:proofErr w:type="spellEnd"/>
+      </w:pPr>
       <w:r>
         <w:rPr>
           <w:sz w:val="20"/>
           <w:szCs w:val="20"/>
         </w:rPr>
-        <w:t xml:space="preserve"> Sample 3</w:t>
-      </w:r>
-    </w:p>
-    <w:p>
-      <w:pPr>
-        <w:spacing w:after="0" w:line="240" w:lineRule="auto"/>
-        <w:rPr>
-          <w:sz w:val="20"/>
-          <w:szCs w:val="20"/>
-        </w:rPr>
-      </w:pPr>
-      <w:r>
-        <w:rPr>
-          <w:sz w:val="20"/>
-          <w:szCs w:val="20"/>
-        </w:rPr>
-        <w:t xml:space="preserve">ID15664_01_WAA263_3976_020415 – Minus </w:t>
-      </w:r>
-      <w:proofErr w:type="spellStart"/>
-      <w:r>
-        <w:rPr>
-          <w:sz w:val="20"/>
-          <w:szCs w:val="20"/>
-        </w:rPr>
-        <w:t>Arg</w:t>
-      </w:r>
-      <w:proofErr w:type="spellEnd"/>
-      <w:r>
-        <w:rPr>
-          <w:sz w:val="20"/>
-          <w:szCs w:val="20"/>
-        </w:rPr>
-        <w:t>, Minus Met Sample 1</w:t>
-      </w:r>
-    </w:p>
-    <w:p>
-      <w:pPr>
-        <w:spacing w:after="0" w:line="240" w:lineRule="auto"/>
-        <w:rPr>
-          <w:sz w:val="20"/>
-          <w:szCs w:val="20"/>
-        </w:rPr>
-      </w:pPr>
-      <w:r>
-        <w:rPr>
-          <w:sz w:val="20"/>
-          <w:szCs w:val="20"/>
-        </w:rPr>
-        <w:t xml:space="preserve">ID15665_01_WAA263_3976_020415 – Minus </w:t>
-      </w:r>
-      <w:proofErr w:type="spellStart"/>
-      <w:r>
-        <w:rPr>
-          <w:sz w:val="20"/>
-          <w:szCs w:val="20"/>
-        </w:rPr>
-        <w:t>Arg</w:t>
-      </w:r>
-      <w:proofErr w:type="spellEnd"/>
-      <w:r>
-        <w:rPr>
-          <w:sz w:val="20"/>
-          <w:szCs w:val="20"/>
-        </w:rPr>
-        <w:t>, Minus Met Sample 2</w:t>
-      </w:r>
-    </w:p>
-    <w:p>
-      <w:pPr>
-        <w:spacing w:after="0" w:line="240" w:lineRule="auto"/>
-        <w:rPr>
-          <w:sz w:val="20"/>
-          <w:szCs w:val="20"/>
-        </w:rPr>
-      </w:pPr>
-      <w:r>
-        <w:rPr>
-          <w:sz w:val="20"/>
-          <w:szCs w:val="20"/>
-        </w:rPr>
-        <w:t xml:space="preserve">ID15666_01_WAA263_3976_020415 – Minus </w:t>
-      </w:r>
-      <w:proofErr w:type="spellStart"/>
-      <w:r>
-        <w:rPr>
-          <w:sz w:val="20"/>
-          <w:szCs w:val="20"/>
-        </w:rPr>
-        <w:t>Arg</w:t>
-      </w:r>
-      <w:proofErr w:type="spellEnd"/>
-      <w:r>
-        <w:rPr>
-          <w:sz w:val="20"/>
-          <w:szCs w:val="20"/>
-        </w:rPr>
-        <w:t>, Minus Met Sample 3</w:t>
+        <w:t>ID15666_01_WAA263_3976_020415 – Minus Arg, Minus Met Sample 3</w:t>
       </w:r>
     </w:p>
     <w:p>
@@ -10654,8 +10429,6 @@
           </wp:inline>
         </w:drawing>
       </w:r>
-      <w:bookmarkStart w:id="1" w:name="_GoBack"/>
-      <w:bookmarkEnd w:id="1"/>
     </w:p>
     <w:p>
       <w:pPr>
@@ -10885,14 +10658,12 @@
           <w:lang w:val="fr-FR"/>
         </w:rPr>
       </w:pPr>
-      <w:proofErr w:type="spellStart"/>
       <w:r>
         <w:rPr>
           <w:lang w:val="fr-FR"/>
         </w:rPr>
         <w:t>Bibliography</w:t>
       </w:r>
-      <w:proofErr w:type="spellEnd"/>
     </w:p>
     <w:p>
       <w:pPr>
@@ -11031,7 +10802,7 @@
       <w:rPr>
         <w:noProof/>
       </w:rPr>
-      <w:t>10</w:t>
+      <w:t>1</w:t>
     </w:r>
     <w:r>
       <w:fldChar w:fldCharType="end"/>
@@ -17570,7 +17341,7 @@
 </file>
 
 <file path=customXml/itemProps1.xml><?xml version="1.0" encoding="utf-8"?>
-<ds:datastoreItem xmlns:ds="http://schemas.openxmlformats.org/officeDocument/2006/customXml" ds:itemID="{91DA950F-B5BA-4E02-B668-8909EE5DD531}">
+<ds:datastoreItem xmlns:ds="http://schemas.openxmlformats.org/officeDocument/2006/customXml" ds:itemID="{4CED0DD0-CEFD-4242-A876-37FDAAE88AEC}">
   <ds:schemaRefs>
     <ds:schemaRef ds:uri="http://schemas.openxmlformats.org/officeDocument/2006/bibliography"/>
   </ds:schemaRefs>

</xml_diff>

<commit_message>
Skyline (20.1): Revisions to Hi Res Metabolomics tutorial for 20.1 (#1140)
</commit_message>
<xml_diff>
--- a/pwiz_tools/Skyline/Documentation/Tutorials/Japanese/outgoing/Skyline Small Molecule Targets_ja.docx
+++ b/pwiz_tools/Skyline/Documentation/Tutorials/Japanese/outgoing/Skyline Small Molecule Targets_ja.docx
@@ -54,15 +54,7 @@
         <w:t xml:space="preserve">PRM, </w:t>
       </w:r>
       <w:r>
-        <w:t xml:space="preserve">MS1 Filtering, DIA, </w:t>
-      </w:r>
-      <w:proofErr w:type="spellStart"/>
-      <w:r>
-        <w:t>etc</w:t>
-      </w:r>
-      <w:proofErr w:type="spellEnd"/>
-      <w:r>
-        <w:t>)</w:t>
+        <w:t>MS1 Filtering, DIA, etc)</w:t>
       </w:r>
       <w:r>
         <w:t>. T</w:t>
@@ -351,10 +343,10 @@
         </w:rPr>
         <w:lastRenderedPageBreak/>
         <w:drawing>
-          <wp:inline distT="0" distB="0" distL="0" distR="0" wp14:anchorId="450A863F" wp14:editId="3FCCFB59">
-            <wp:extent cx="1790700" cy="1790700"/>
-            <wp:effectExtent l="0" t="0" r="0" b="0"/>
-            <wp:docPr id="2" name="Picture 2"/>
+          <wp:inline distT="0" distB="0" distL="0" distR="0" wp14:anchorId="2A4EE2EB" wp14:editId="2F640BF7">
+            <wp:extent cx="1781175" cy="1781175"/>
+            <wp:effectExtent l="0" t="0" r="9525" b="9525"/>
+            <wp:docPr id="3" name="Picture 3"/>
             <wp:cNvGraphicFramePr>
               <a:graphicFrameLocks xmlns:a="http://schemas.openxmlformats.org/drawingml/2006/main" noChangeAspect="1"/>
             </wp:cNvGraphicFramePr>
@@ -374,7 +366,7 @@
                   <pic:spPr>
                     <a:xfrm>
                       <a:off x="0" y="0"/>
-                      <a:ext cx="1790700" cy="1790700"/>
+                      <a:ext cx="1781175" cy="1781175"/>
                     </a:xfrm>
                     <a:prstGeom prst="rect">
                       <a:avLst/>
@@ -489,10 +481,10 @@
           <w:noProof/>
         </w:rPr>
         <w:drawing>
-          <wp:inline distT="0" distB="0" distL="0" distR="0" wp14:anchorId="35D364B7" wp14:editId="09CBA317">
-            <wp:extent cx="1645920" cy="1065347"/>
-            <wp:effectExtent l="0" t="0" r="0" b="1905"/>
-            <wp:docPr id="25" name="Picture 25"/>
+          <wp:inline distT="0" distB="0" distL="0" distR="0" wp14:anchorId="22F4B5E7" wp14:editId="20F32FB1">
+            <wp:extent cx="1820007" cy="1064097"/>
+            <wp:effectExtent l="0" t="0" r="0" b="3175"/>
+            <wp:docPr id="4" name="Picture 4"/>
             <wp:cNvGraphicFramePr>
               <a:graphicFrameLocks xmlns:a="http://schemas.openxmlformats.org/drawingml/2006/main" noChangeAspect="1"/>
             </wp:cNvGraphicFramePr>
@@ -521,7 +513,7 @@
                   <pic:spPr bwMode="auto">
                     <a:xfrm>
                       <a:off x="0" y="0"/>
-                      <a:ext cx="1709763" cy="1106671"/>
+                      <a:ext cx="1881267" cy="1099914"/>
                     </a:xfrm>
                     <a:prstGeom prst="rect">
                       <a:avLst/>
@@ -537,6 +529,8 @@
           </wp:inline>
         </w:drawing>
       </w:r>
+      <w:bookmarkStart w:id="0" w:name="_GoBack"/>
+      <w:bookmarkEnd w:id="0"/>
     </w:p>
     <w:p>
       <w:r>
@@ -902,23 +896,7 @@
         </w:r>
       </w:hyperlink>
       <w:r>
-        <w:t xml:space="preserve">, </w:t>
-      </w:r>
-      <w:proofErr w:type="spellStart"/>
-      <w:r>
-        <w:t>e.g</w:t>
-      </w:r>
-      <w:proofErr w:type="spellEnd"/>
-      <w:r>
-        <w:t xml:space="preserve"> “[</w:t>
-      </w:r>
-      <w:proofErr w:type="spellStart"/>
-      <w:r>
-        <w:t>M+Na</w:t>
-      </w:r>
-      <w:proofErr w:type="spellEnd"/>
-      <w:r>
-        <w:t>]”, “[M-2H]”</w:t>
+        <w:t>, e.g “[M+Na]”, “[M-2H]”</w:t>
       </w:r>
       <w:r>
         <w:t>, “[2M+ACN+H]”,</w:t>
@@ -984,21 +962,7 @@
         <w:rPr>
           <w:rFonts w:eastAsia="Calibri"/>
         </w:rPr>
-        <w:t>For molecules where the formula is unknown, a mass shift can be indicated by adduct. For example, “[</w:t>
-      </w:r>
-      <w:proofErr w:type="gramStart"/>
-      <w:r>
-        <w:rPr>
-          <w:rFonts w:eastAsia="Calibri"/>
-        </w:rPr>
-        <w:t>M(</w:t>
-      </w:r>
-      <w:proofErr w:type="gramEnd"/>
-      <w:r>
-        <w:rPr>
-          <w:rFonts w:eastAsia="Calibri"/>
-        </w:rPr>
-        <w:t>-1.23)+H]” indicates that the molecule’s mass is 1.23 AMU less than its unaltered form, and the molecule is ionized by hydrogen gain.</w:t>
+        <w:t>For molecules where the formula is unknown, a mass shift can be indicated by adduct. For example, “[M(-1.23)+H]” indicates that the molecule’s mass is 1.23 AMU less than its unaltered form, and the molecule is ionized by hydrogen gain.</w:t>
       </w:r>
     </w:p>
     <w:p>
@@ -1011,21 +975,7 @@
         <w:rPr>
           <w:rFonts w:eastAsia="Calibri"/>
         </w:rPr>
-        <w:t xml:space="preserve">For molecules where the means of ionization is unknown, </w:t>
-      </w:r>
-      <w:proofErr w:type="gramStart"/>
-      <w:r>
-        <w:rPr>
-          <w:rFonts w:eastAsia="Calibri"/>
-        </w:rPr>
-        <w:t>an adduct</w:t>
-      </w:r>
-      <w:proofErr w:type="gramEnd"/>
-      <w:r>
-        <w:rPr>
-          <w:rFonts w:eastAsia="Calibri"/>
-        </w:rPr>
-        <w:t xml:space="preserve"> can indicate just a charge. For example, “[M+3]” indicates charge state three. The </w:t>
+        <w:t xml:space="preserve">For molecules where the means of ionization is unknown, an adduct can indicate just a charge. For example, “[M+3]” indicates charge state three. The </w:t>
       </w:r>
       <w:r>
         <w:rPr>
@@ -6104,7 +6054,6 @@
                 <w:szCs w:val="14"/>
               </w:rPr>
             </w:pPr>
-            <w:proofErr w:type="spellStart"/>
             <w:r>
               <w:rPr>
                 <w:color w:val="000000"/>
@@ -6113,7 +6062,6 @@
               </w:rPr>
               <w:t>creatine</w:t>
             </w:r>
-            <w:proofErr w:type="spellEnd"/>
           </w:p>
         </w:tc>
         <w:tc>
@@ -6446,7 +6394,6 @@
                 <w:szCs w:val="14"/>
               </w:rPr>
             </w:pPr>
-            <w:proofErr w:type="spellStart"/>
             <w:r>
               <w:rPr>
                 <w:color w:val="000000"/>
@@ -6455,7 +6402,6 @@
               </w:rPr>
               <w:t>creatine</w:t>
             </w:r>
-            <w:proofErr w:type="spellEnd"/>
           </w:p>
         </w:tc>
         <w:tc>
@@ -7441,25 +7387,7 @@
                 <w:sz w:val="14"/>
                 <w:szCs w:val="14"/>
               </w:rPr>
-              <w:t>S-</w:t>
-            </w:r>
-            <w:proofErr w:type="spellStart"/>
-            <w:r>
-              <w:rPr>
-                <w:color w:val="000000"/>
-                <w:sz w:val="14"/>
-                <w:szCs w:val="14"/>
-              </w:rPr>
-              <w:t>adenosyl</w:t>
-            </w:r>
-            <w:proofErr w:type="spellEnd"/>
-            <w:r>
-              <w:rPr>
-                <w:color w:val="000000"/>
-                <w:sz w:val="14"/>
-                <w:szCs w:val="14"/>
-              </w:rPr>
-              <w:t xml:space="preserve"> methionine</w:t>
+              <w:t>S-adenosyl methionine</w:t>
             </w:r>
           </w:p>
         </w:tc>
@@ -7799,25 +7727,7 @@
                 <w:sz w:val="14"/>
                 <w:szCs w:val="14"/>
               </w:rPr>
-              <w:t>S-</w:t>
-            </w:r>
-            <w:proofErr w:type="spellStart"/>
-            <w:r>
-              <w:rPr>
-                <w:color w:val="000000"/>
-                <w:sz w:val="14"/>
-                <w:szCs w:val="14"/>
-              </w:rPr>
-              <w:t>Adenosyl</w:t>
-            </w:r>
-            <w:proofErr w:type="spellEnd"/>
-            <w:r>
-              <w:rPr>
-                <w:color w:val="000000"/>
-                <w:sz w:val="14"/>
-                <w:szCs w:val="14"/>
-              </w:rPr>
-              <w:t xml:space="preserve"> homocysteine</w:t>
+              <w:t>S-Adenosyl homocysteine</w:t>
             </w:r>
           </w:p>
         </w:tc>
@@ -8524,7 +8434,6 @@
                 <w:szCs w:val="14"/>
               </w:rPr>
             </w:pPr>
-            <w:proofErr w:type="spellStart"/>
             <w:r>
               <w:rPr>
                 <w:color w:val="000000"/>
@@ -8533,7 +8442,6 @@
               </w:rPr>
               <w:t>Spermine</w:t>
             </w:r>
-            <w:proofErr w:type="spellEnd"/>
           </w:p>
         </w:tc>
         <w:tc>
@@ -9022,21 +8930,7 @@
         <w:rPr>
           <w:color w:val="000000"/>
         </w:rPr>
-        <w:t xml:space="preserve">Note that the Adduct column is optional: as in the example of Spermidine, </w:t>
-      </w:r>
-      <w:proofErr w:type="gramStart"/>
-      <w:r>
-        <w:rPr>
-          <w:color w:val="000000"/>
-        </w:rPr>
-        <w:t>the adduct</w:t>
-      </w:r>
-      <w:proofErr w:type="gramEnd"/>
-      <w:r>
-        <w:rPr>
-          <w:color w:val="000000"/>
-        </w:rPr>
-        <w:t xml:space="preserve"> can be given as part of the ion formula. </w:t>
+        <w:t xml:space="preserve">Note that the Adduct column is optional: as in the example of Spermidine, the adduct can be given as part of the ion formula. </w:t>
       </w:r>
       <w:r>
         <w:rPr>
@@ -9719,26 +9613,13 @@
         <w:spacing w:line="257" w:lineRule="auto"/>
       </w:pPr>
       <w:r>
-        <w:t xml:space="preserve">In this tutorial, you will simply import raw data from a Waters </w:t>
-      </w:r>
-      <w:proofErr w:type="spellStart"/>
-      <w:r>
-        <w:t>Xevo</w:t>
-      </w:r>
-      <w:proofErr w:type="spellEnd"/>
+        <w:t>In this tutorial, you will simply import raw data from a Waters Xevo</w:t>
+      </w:r>
       <w:r>
         <w:t xml:space="preserve"> TQS</w:t>
       </w:r>
       <w:r>
-        <w:t xml:space="preserve"> instrument acquired using a </w:t>
-      </w:r>
-      <w:proofErr w:type="spellStart"/>
-      <w:r>
-        <w:t>MassLynx</w:t>
-      </w:r>
-      <w:proofErr w:type="spellEnd"/>
-      <w:r>
-        <w:t xml:space="preserve"> instrument method exported by Skyline</w:t>
+        <w:t xml:space="preserve"> instrument acquired using a MassLynx instrument method exported by Skyline</w:t>
       </w:r>
       <w:r>
         <w:t>.</w:t>
@@ -9789,20 +9670,12 @@
         </w:numPr>
         <w:spacing w:after="160" w:line="257" w:lineRule="auto"/>
       </w:pPr>
-      <w:bookmarkStart w:id="0" w:name="_Hlk37853282"/>
-      <w:r>
-        <w:t xml:space="preserve">Save this document as “Amino Acid </w:t>
-      </w:r>
-      <w:proofErr w:type="spellStart"/>
-      <w:r>
-        <w:t>Metabolism.sky</w:t>
-      </w:r>
-      <w:proofErr w:type="spellEnd"/>
-      <w:r>
-        <w:t>” in the tutorial folder you created.</w:t>
+      <w:bookmarkStart w:id="1" w:name="_Hlk37853282"/>
+      <w:r>
+        <w:t>Save this document as “Amino Acid Metabolism.sky” in the tutorial folder you created.</w:t>
       </w:r>
     </w:p>
-    <w:bookmarkEnd w:id="0"/>
+    <w:bookmarkEnd w:id="1"/>
     <w:p>
       <w:pPr>
         <w:pStyle w:val="ListParagraph"/>
@@ -9925,14 +9798,12 @@
         </w:rPr>
         <w:t xml:space="preserve"> dropdown list at the bottom of the form, click </w:t>
       </w:r>
-      <w:proofErr w:type="gramStart"/>
       <w:r>
         <w:rPr>
           <w:b/>
         </w:rPr>
         <w:t>Many</w:t>
       </w:r>
-      <w:proofErr w:type="gramEnd"/>
       <w:r>
         <w:rPr>
           <w:bCs/>
@@ -10384,23 +10255,24 @@
           <w:sz w:val="20"/>
           <w:szCs w:val="20"/>
         </w:rPr>
-        <w:t xml:space="preserve">ID15661_01_WAA263_3976_020415 – Minus </w:t>
-      </w:r>
-      <w:proofErr w:type="spellStart"/>
-      <w:r>
+        <w:t>ID15661_01_WAA263_3976_020415 – Minus Arg Sample 1</w:t>
+      </w:r>
+    </w:p>
+    <w:p>
+      <w:pPr>
+        <w:spacing w:after="0" w:line="240" w:lineRule="auto"/>
         <w:rPr>
           <w:sz w:val="20"/>
           <w:szCs w:val="20"/>
         </w:rPr>
-        <w:t>Arg</w:t>
-      </w:r>
-      <w:proofErr w:type="spellEnd"/>
+      </w:pPr>
       <w:r>
         <w:rPr>
           <w:sz w:val="20"/>
           <w:szCs w:val="20"/>
         </w:rPr>
-        <w:t xml:space="preserve"> Sample 1</w:t>
+        <w:lastRenderedPageBreak/>
+        <w:t>ID15662_01_WAA263_3976_020415 – Minus Arg Sample 2</w:t>
       </w:r>
     </w:p>
     <w:p>
@@ -10416,24 +10288,23 @@
           <w:sz w:val="20"/>
           <w:szCs w:val="20"/>
         </w:rPr>
-        <w:lastRenderedPageBreak/>
-        <w:t xml:space="preserve">ID15662_01_WAA263_3976_020415 – Minus </w:t>
-      </w:r>
-      <w:proofErr w:type="spellStart"/>
-      <w:r>
+        <w:t>ID15663_01_WAA263_3976_020415 – Minus Arg Sample 3</w:t>
+      </w:r>
+    </w:p>
+    <w:p>
+      <w:pPr>
+        <w:spacing w:after="0" w:line="240" w:lineRule="auto"/>
         <w:rPr>
           <w:sz w:val="20"/>
           <w:szCs w:val="20"/>
         </w:rPr>
-        <w:t>Arg</w:t>
-      </w:r>
-      <w:proofErr w:type="spellEnd"/>
+      </w:pPr>
       <w:r>
         <w:rPr>
           <w:sz w:val="20"/>
           <w:szCs w:val="20"/>
         </w:rPr>
-        <w:t xml:space="preserve"> Sample 2</w:t>
+        <w:t>ID15664_01_WAA263_3976_020415 – Minus Arg, Minus Met Sample 1</w:t>
       </w:r>
     </w:p>
     <w:p>
@@ -10449,119 +10320,23 @@
           <w:sz w:val="20"/>
           <w:szCs w:val="20"/>
         </w:rPr>
-        <w:t xml:space="preserve">ID15663_01_WAA263_3976_020415 – Minus </w:t>
-      </w:r>
-      <w:proofErr w:type="spellStart"/>
-      <w:r>
+        <w:t>ID15665_01_WAA263_3976_020415 – Minus Arg, Minus Met Sample 2</w:t>
+      </w:r>
+    </w:p>
+    <w:p>
+      <w:pPr>
+        <w:spacing w:after="0" w:line="240" w:lineRule="auto"/>
         <w:rPr>
           <w:sz w:val="20"/>
           <w:szCs w:val="20"/>
         </w:rPr>
-        <w:t>Arg</w:t>
-      </w:r>
-      <w:proofErr w:type="spellEnd"/>
+      </w:pPr>
       <w:r>
         <w:rPr>
           <w:sz w:val="20"/>
           <w:szCs w:val="20"/>
         </w:rPr>
-        <w:t xml:space="preserve"> Sample 3</w:t>
-      </w:r>
-    </w:p>
-    <w:p>
-      <w:pPr>
-        <w:spacing w:after="0" w:line="240" w:lineRule="auto"/>
-        <w:rPr>
-          <w:sz w:val="20"/>
-          <w:szCs w:val="20"/>
-        </w:rPr>
-      </w:pPr>
-      <w:r>
-        <w:rPr>
-          <w:sz w:val="20"/>
-          <w:szCs w:val="20"/>
-        </w:rPr>
-        <w:t xml:space="preserve">ID15664_01_WAA263_3976_020415 – Minus </w:t>
-      </w:r>
-      <w:proofErr w:type="spellStart"/>
-      <w:r>
-        <w:rPr>
-          <w:sz w:val="20"/>
-          <w:szCs w:val="20"/>
-        </w:rPr>
-        <w:t>Arg</w:t>
-      </w:r>
-      <w:proofErr w:type="spellEnd"/>
-      <w:r>
-        <w:rPr>
-          <w:sz w:val="20"/>
-          <w:szCs w:val="20"/>
-        </w:rPr>
-        <w:t>, Minus Met Sample 1</w:t>
-      </w:r>
-    </w:p>
-    <w:p>
-      <w:pPr>
-        <w:spacing w:after="0" w:line="240" w:lineRule="auto"/>
-        <w:rPr>
-          <w:sz w:val="20"/>
-          <w:szCs w:val="20"/>
-        </w:rPr>
-      </w:pPr>
-      <w:r>
-        <w:rPr>
-          <w:sz w:val="20"/>
-          <w:szCs w:val="20"/>
-        </w:rPr>
-        <w:t xml:space="preserve">ID15665_01_WAA263_3976_020415 – Minus </w:t>
-      </w:r>
-      <w:proofErr w:type="spellStart"/>
-      <w:r>
-        <w:rPr>
-          <w:sz w:val="20"/>
-          <w:szCs w:val="20"/>
-        </w:rPr>
-        <w:t>Arg</w:t>
-      </w:r>
-      <w:proofErr w:type="spellEnd"/>
-      <w:r>
-        <w:rPr>
-          <w:sz w:val="20"/>
-          <w:szCs w:val="20"/>
-        </w:rPr>
-        <w:t>, Minus Met Sample 2</w:t>
-      </w:r>
-    </w:p>
-    <w:p>
-      <w:pPr>
-        <w:spacing w:after="0" w:line="240" w:lineRule="auto"/>
-        <w:rPr>
-          <w:sz w:val="20"/>
-          <w:szCs w:val="20"/>
-        </w:rPr>
-      </w:pPr>
-      <w:r>
-        <w:rPr>
-          <w:sz w:val="20"/>
-          <w:szCs w:val="20"/>
-        </w:rPr>
-        <w:t xml:space="preserve">ID15666_01_WAA263_3976_020415 – Minus </w:t>
-      </w:r>
-      <w:proofErr w:type="spellStart"/>
-      <w:r>
-        <w:rPr>
-          <w:sz w:val="20"/>
-          <w:szCs w:val="20"/>
-        </w:rPr>
-        <w:t>Arg</w:t>
-      </w:r>
-      <w:proofErr w:type="spellEnd"/>
-      <w:r>
-        <w:rPr>
-          <w:sz w:val="20"/>
-          <w:szCs w:val="20"/>
-        </w:rPr>
-        <w:t>, Minus Met Sample 3</w:t>
+        <w:t>ID15666_01_WAA263_3976_020415 – Minus Arg, Minus Met Sample 3</w:t>
       </w:r>
     </w:p>
     <w:p>
@@ -10654,8 +10429,6 @@
           </wp:inline>
         </w:drawing>
       </w:r>
-      <w:bookmarkStart w:id="1" w:name="_GoBack"/>
-      <w:bookmarkEnd w:id="1"/>
     </w:p>
     <w:p>
       <w:pPr>
@@ -10885,14 +10658,12 @@
           <w:lang w:val="fr-FR"/>
         </w:rPr>
       </w:pPr>
-      <w:proofErr w:type="spellStart"/>
       <w:r>
         <w:rPr>
           <w:lang w:val="fr-FR"/>
         </w:rPr>
         <w:t>Bibliography</w:t>
       </w:r>
-      <w:proofErr w:type="spellEnd"/>
     </w:p>
     <w:p>
       <w:pPr>
@@ -11031,7 +10802,7 @@
       <w:rPr>
         <w:noProof/>
       </w:rPr>
-      <w:t>10</w:t>
+      <w:t>1</w:t>
     </w:r>
     <w:r>
       <w:fldChar w:fldCharType="end"/>
@@ -17570,7 +17341,7 @@
 </file>
 
 <file path=customXml/itemProps1.xml><?xml version="1.0" encoding="utf-8"?>
-<ds:datastoreItem xmlns:ds="http://schemas.openxmlformats.org/officeDocument/2006/customXml" ds:itemID="{91DA950F-B5BA-4E02-B668-8909EE5DD531}">
+<ds:datastoreItem xmlns:ds="http://schemas.openxmlformats.org/officeDocument/2006/customXml" ds:itemID="{4CED0DD0-CEFD-4242-A876-37FDAAE88AEC}">
   <ds:schemaRefs>
     <ds:schemaRef ds:uri="http://schemas.openxmlformats.org/officeDocument/2006/bibliography"/>
   </ds:schemaRefs>

</xml_diff>

<commit_message>
Skyline/work/20200709 hi res met 20 1 (#1143)
* Skyline (20.1): Revisions to Hi Res Metabolomics tutorial for 20.1 (#1140)
</commit_message>
<xml_diff>
--- a/pwiz_tools/Skyline/Documentation/Tutorials/Japanese/outgoing/Skyline Small Molecule Targets_ja.docx
+++ b/pwiz_tools/Skyline/Documentation/Tutorials/Japanese/outgoing/Skyline Small Molecule Targets_ja.docx
@@ -54,15 +54,7 @@
         <w:t xml:space="preserve">PRM, </w:t>
       </w:r>
       <w:r>
-        <w:t xml:space="preserve">MS1 Filtering, DIA, </w:t>
-      </w:r>
-      <w:proofErr w:type="spellStart"/>
-      <w:r>
-        <w:t>etc</w:t>
-      </w:r>
-      <w:proofErr w:type="spellEnd"/>
-      <w:r>
-        <w:t>)</w:t>
+        <w:t>MS1 Filtering, DIA, etc)</w:t>
       </w:r>
       <w:r>
         <w:t>. T</w:t>
@@ -351,10 +343,10 @@
         </w:rPr>
         <w:lastRenderedPageBreak/>
         <w:drawing>
-          <wp:inline distT="0" distB="0" distL="0" distR="0" wp14:anchorId="450A863F" wp14:editId="3FCCFB59">
-            <wp:extent cx="1790700" cy="1790700"/>
-            <wp:effectExtent l="0" t="0" r="0" b="0"/>
-            <wp:docPr id="2" name="Picture 2"/>
+          <wp:inline distT="0" distB="0" distL="0" distR="0" wp14:anchorId="2A4EE2EB" wp14:editId="2F640BF7">
+            <wp:extent cx="1781175" cy="1781175"/>
+            <wp:effectExtent l="0" t="0" r="9525" b="9525"/>
+            <wp:docPr id="3" name="Picture 3"/>
             <wp:cNvGraphicFramePr>
               <a:graphicFrameLocks xmlns:a="http://schemas.openxmlformats.org/drawingml/2006/main" noChangeAspect="1"/>
             </wp:cNvGraphicFramePr>
@@ -374,7 +366,7 @@
                   <pic:spPr>
                     <a:xfrm>
                       <a:off x="0" y="0"/>
-                      <a:ext cx="1790700" cy="1790700"/>
+                      <a:ext cx="1781175" cy="1781175"/>
                     </a:xfrm>
                     <a:prstGeom prst="rect">
                       <a:avLst/>
@@ -489,10 +481,10 @@
           <w:noProof/>
         </w:rPr>
         <w:drawing>
-          <wp:inline distT="0" distB="0" distL="0" distR="0" wp14:anchorId="35D364B7" wp14:editId="09CBA317">
-            <wp:extent cx="1645920" cy="1065347"/>
-            <wp:effectExtent l="0" t="0" r="0" b="1905"/>
-            <wp:docPr id="25" name="Picture 25"/>
+          <wp:inline distT="0" distB="0" distL="0" distR="0" wp14:anchorId="22F4B5E7" wp14:editId="20F32FB1">
+            <wp:extent cx="1820007" cy="1064097"/>
+            <wp:effectExtent l="0" t="0" r="0" b="3175"/>
+            <wp:docPr id="4" name="Picture 4"/>
             <wp:cNvGraphicFramePr>
               <a:graphicFrameLocks xmlns:a="http://schemas.openxmlformats.org/drawingml/2006/main" noChangeAspect="1"/>
             </wp:cNvGraphicFramePr>
@@ -521,7 +513,7 @@
                   <pic:spPr bwMode="auto">
                     <a:xfrm>
                       <a:off x="0" y="0"/>
-                      <a:ext cx="1709763" cy="1106671"/>
+                      <a:ext cx="1881267" cy="1099914"/>
                     </a:xfrm>
                     <a:prstGeom prst="rect">
                       <a:avLst/>
@@ -537,6 +529,8 @@
           </wp:inline>
         </w:drawing>
       </w:r>
+      <w:bookmarkStart w:id="0" w:name="_GoBack"/>
+      <w:bookmarkEnd w:id="0"/>
     </w:p>
     <w:p>
       <w:r>
@@ -902,23 +896,7 @@
         </w:r>
       </w:hyperlink>
       <w:r>
-        <w:t xml:space="preserve">, </w:t>
-      </w:r>
-      <w:proofErr w:type="spellStart"/>
-      <w:r>
-        <w:t>e.g</w:t>
-      </w:r>
-      <w:proofErr w:type="spellEnd"/>
-      <w:r>
-        <w:t xml:space="preserve"> “[</w:t>
-      </w:r>
-      <w:proofErr w:type="spellStart"/>
-      <w:r>
-        <w:t>M+Na</w:t>
-      </w:r>
-      <w:proofErr w:type="spellEnd"/>
-      <w:r>
-        <w:t>]”, “[M-2H]”</w:t>
+        <w:t>, e.g “[M+Na]”, “[M-2H]”</w:t>
       </w:r>
       <w:r>
         <w:t>, “[2M+ACN+H]”,</w:t>
@@ -984,21 +962,7 @@
         <w:rPr>
           <w:rFonts w:eastAsia="Calibri"/>
         </w:rPr>
-        <w:t>For molecules where the formula is unknown, a mass shift can be indicated by adduct. For example, “[</w:t>
-      </w:r>
-      <w:proofErr w:type="gramStart"/>
-      <w:r>
-        <w:rPr>
-          <w:rFonts w:eastAsia="Calibri"/>
-        </w:rPr>
-        <w:t>M(</w:t>
-      </w:r>
-      <w:proofErr w:type="gramEnd"/>
-      <w:r>
-        <w:rPr>
-          <w:rFonts w:eastAsia="Calibri"/>
-        </w:rPr>
-        <w:t>-1.23)+H]” indicates that the molecule’s mass is 1.23 AMU less than its unaltered form, and the molecule is ionized by hydrogen gain.</w:t>
+        <w:t>For molecules where the formula is unknown, a mass shift can be indicated by adduct. For example, “[M(-1.23)+H]” indicates that the molecule’s mass is 1.23 AMU less than its unaltered form, and the molecule is ionized by hydrogen gain.</w:t>
       </w:r>
     </w:p>
     <w:p>
@@ -1011,21 +975,7 @@
         <w:rPr>
           <w:rFonts w:eastAsia="Calibri"/>
         </w:rPr>
-        <w:t xml:space="preserve">For molecules where the means of ionization is unknown, </w:t>
-      </w:r>
-      <w:proofErr w:type="gramStart"/>
-      <w:r>
-        <w:rPr>
-          <w:rFonts w:eastAsia="Calibri"/>
-        </w:rPr>
-        <w:t>an adduct</w:t>
-      </w:r>
-      <w:proofErr w:type="gramEnd"/>
-      <w:r>
-        <w:rPr>
-          <w:rFonts w:eastAsia="Calibri"/>
-        </w:rPr>
-        <w:t xml:space="preserve"> can indicate just a charge. For example, “[M+3]” indicates charge state three. The </w:t>
+        <w:t xml:space="preserve">For molecules where the means of ionization is unknown, an adduct can indicate just a charge. For example, “[M+3]” indicates charge state three. The </w:t>
       </w:r>
       <w:r>
         <w:rPr>
@@ -6104,7 +6054,6 @@
                 <w:szCs w:val="14"/>
               </w:rPr>
             </w:pPr>
-            <w:proofErr w:type="spellStart"/>
             <w:r>
               <w:rPr>
                 <w:color w:val="000000"/>
@@ -6113,7 +6062,6 @@
               </w:rPr>
               <w:t>creatine</w:t>
             </w:r>
-            <w:proofErr w:type="spellEnd"/>
           </w:p>
         </w:tc>
         <w:tc>
@@ -6446,7 +6394,6 @@
                 <w:szCs w:val="14"/>
               </w:rPr>
             </w:pPr>
-            <w:proofErr w:type="spellStart"/>
             <w:r>
               <w:rPr>
                 <w:color w:val="000000"/>
@@ -6455,7 +6402,6 @@
               </w:rPr>
               <w:t>creatine</w:t>
             </w:r>
-            <w:proofErr w:type="spellEnd"/>
           </w:p>
         </w:tc>
         <w:tc>
@@ -7441,25 +7387,7 @@
                 <w:sz w:val="14"/>
                 <w:szCs w:val="14"/>
               </w:rPr>
-              <w:t>S-</w:t>
-            </w:r>
-            <w:proofErr w:type="spellStart"/>
-            <w:r>
-              <w:rPr>
-                <w:color w:val="000000"/>
-                <w:sz w:val="14"/>
-                <w:szCs w:val="14"/>
-              </w:rPr>
-              <w:t>adenosyl</w:t>
-            </w:r>
-            <w:proofErr w:type="spellEnd"/>
-            <w:r>
-              <w:rPr>
-                <w:color w:val="000000"/>
-                <w:sz w:val="14"/>
-                <w:szCs w:val="14"/>
-              </w:rPr>
-              <w:t xml:space="preserve"> methionine</w:t>
+              <w:t>S-adenosyl methionine</w:t>
             </w:r>
           </w:p>
         </w:tc>
@@ -7799,25 +7727,7 @@
                 <w:sz w:val="14"/>
                 <w:szCs w:val="14"/>
               </w:rPr>
-              <w:t>S-</w:t>
-            </w:r>
-            <w:proofErr w:type="spellStart"/>
-            <w:r>
-              <w:rPr>
-                <w:color w:val="000000"/>
-                <w:sz w:val="14"/>
-                <w:szCs w:val="14"/>
-              </w:rPr>
-              <w:t>Adenosyl</w:t>
-            </w:r>
-            <w:proofErr w:type="spellEnd"/>
-            <w:r>
-              <w:rPr>
-                <w:color w:val="000000"/>
-                <w:sz w:val="14"/>
-                <w:szCs w:val="14"/>
-              </w:rPr>
-              <w:t xml:space="preserve"> homocysteine</w:t>
+              <w:t>S-Adenosyl homocysteine</w:t>
             </w:r>
           </w:p>
         </w:tc>
@@ -8524,7 +8434,6 @@
                 <w:szCs w:val="14"/>
               </w:rPr>
             </w:pPr>
-            <w:proofErr w:type="spellStart"/>
             <w:r>
               <w:rPr>
                 <w:color w:val="000000"/>
@@ -8533,7 +8442,6 @@
               </w:rPr>
               <w:t>Spermine</w:t>
             </w:r>
-            <w:proofErr w:type="spellEnd"/>
           </w:p>
         </w:tc>
         <w:tc>
@@ -9022,21 +8930,7 @@
         <w:rPr>
           <w:color w:val="000000"/>
         </w:rPr>
-        <w:t xml:space="preserve">Note that the Adduct column is optional: as in the example of Spermidine, </w:t>
-      </w:r>
-      <w:proofErr w:type="gramStart"/>
-      <w:r>
-        <w:rPr>
-          <w:color w:val="000000"/>
-        </w:rPr>
-        <w:t>the adduct</w:t>
-      </w:r>
-      <w:proofErr w:type="gramEnd"/>
-      <w:r>
-        <w:rPr>
-          <w:color w:val="000000"/>
-        </w:rPr>
-        <w:t xml:space="preserve"> can be given as part of the ion formula. </w:t>
+        <w:t xml:space="preserve">Note that the Adduct column is optional: as in the example of Spermidine, the adduct can be given as part of the ion formula. </w:t>
       </w:r>
       <w:r>
         <w:rPr>
@@ -9719,26 +9613,13 @@
         <w:spacing w:line="257" w:lineRule="auto"/>
       </w:pPr>
       <w:r>
-        <w:t xml:space="preserve">In this tutorial, you will simply import raw data from a Waters </w:t>
-      </w:r>
-      <w:proofErr w:type="spellStart"/>
-      <w:r>
-        <w:t>Xevo</w:t>
-      </w:r>
-      <w:proofErr w:type="spellEnd"/>
+        <w:t>In this tutorial, you will simply import raw data from a Waters Xevo</w:t>
+      </w:r>
       <w:r>
         <w:t xml:space="preserve"> TQS</w:t>
       </w:r>
       <w:r>
-        <w:t xml:space="preserve"> instrument acquired using a </w:t>
-      </w:r>
-      <w:proofErr w:type="spellStart"/>
-      <w:r>
-        <w:t>MassLynx</w:t>
-      </w:r>
-      <w:proofErr w:type="spellEnd"/>
-      <w:r>
-        <w:t xml:space="preserve"> instrument method exported by Skyline</w:t>
+        <w:t xml:space="preserve"> instrument acquired using a MassLynx instrument method exported by Skyline</w:t>
       </w:r>
       <w:r>
         <w:t>.</w:t>
@@ -9789,20 +9670,12 @@
         </w:numPr>
         <w:spacing w:after="160" w:line="257" w:lineRule="auto"/>
       </w:pPr>
-      <w:bookmarkStart w:id="0" w:name="_Hlk37853282"/>
-      <w:r>
-        <w:t xml:space="preserve">Save this document as “Amino Acid </w:t>
-      </w:r>
-      <w:proofErr w:type="spellStart"/>
-      <w:r>
-        <w:t>Metabolism.sky</w:t>
-      </w:r>
-      <w:proofErr w:type="spellEnd"/>
-      <w:r>
-        <w:t>” in the tutorial folder you created.</w:t>
+      <w:bookmarkStart w:id="1" w:name="_Hlk37853282"/>
+      <w:r>
+        <w:t>Save this document as “Amino Acid Metabolism.sky” in the tutorial folder you created.</w:t>
       </w:r>
     </w:p>
-    <w:bookmarkEnd w:id="0"/>
+    <w:bookmarkEnd w:id="1"/>
     <w:p>
       <w:pPr>
         <w:pStyle w:val="ListParagraph"/>
@@ -9925,14 +9798,12 @@
         </w:rPr>
         <w:t xml:space="preserve"> dropdown list at the bottom of the form, click </w:t>
       </w:r>
-      <w:proofErr w:type="gramStart"/>
       <w:r>
         <w:rPr>
           <w:b/>
         </w:rPr>
         <w:t>Many</w:t>
       </w:r>
-      <w:proofErr w:type="gramEnd"/>
       <w:r>
         <w:rPr>
           <w:bCs/>
@@ -10384,23 +10255,24 @@
           <w:sz w:val="20"/>
           <w:szCs w:val="20"/>
         </w:rPr>
-        <w:t xml:space="preserve">ID15661_01_WAA263_3976_020415 – Minus </w:t>
-      </w:r>
-      <w:proofErr w:type="spellStart"/>
-      <w:r>
+        <w:t>ID15661_01_WAA263_3976_020415 – Minus Arg Sample 1</w:t>
+      </w:r>
+    </w:p>
+    <w:p>
+      <w:pPr>
+        <w:spacing w:after="0" w:line="240" w:lineRule="auto"/>
         <w:rPr>
           <w:sz w:val="20"/>
           <w:szCs w:val="20"/>
         </w:rPr>
-        <w:t>Arg</w:t>
-      </w:r>
-      <w:proofErr w:type="spellEnd"/>
+      </w:pPr>
       <w:r>
         <w:rPr>
           <w:sz w:val="20"/>
           <w:szCs w:val="20"/>
         </w:rPr>
-        <w:t xml:space="preserve"> Sample 1</w:t>
+        <w:lastRenderedPageBreak/>
+        <w:t>ID15662_01_WAA263_3976_020415 – Minus Arg Sample 2</w:t>
       </w:r>
     </w:p>
     <w:p>
@@ -10416,24 +10288,23 @@
           <w:sz w:val="20"/>
           <w:szCs w:val="20"/>
         </w:rPr>
-        <w:lastRenderedPageBreak/>
-        <w:t xml:space="preserve">ID15662_01_WAA263_3976_020415 – Minus </w:t>
-      </w:r>
-      <w:proofErr w:type="spellStart"/>
-      <w:r>
+        <w:t>ID15663_01_WAA263_3976_020415 – Minus Arg Sample 3</w:t>
+      </w:r>
+    </w:p>
+    <w:p>
+      <w:pPr>
+        <w:spacing w:after="0" w:line="240" w:lineRule="auto"/>
         <w:rPr>
           <w:sz w:val="20"/>
           <w:szCs w:val="20"/>
         </w:rPr>
-        <w:t>Arg</w:t>
-      </w:r>
-      <w:proofErr w:type="spellEnd"/>
+      </w:pPr>
       <w:r>
         <w:rPr>
           <w:sz w:val="20"/>
           <w:szCs w:val="20"/>
         </w:rPr>
-        <w:t xml:space="preserve"> Sample 2</w:t>
+        <w:t>ID15664_01_WAA263_3976_020415 – Minus Arg, Minus Met Sample 1</w:t>
       </w:r>
     </w:p>
     <w:p>
@@ -10449,119 +10320,23 @@
           <w:sz w:val="20"/>
           <w:szCs w:val="20"/>
         </w:rPr>
-        <w:t xml:space="preserve">ID15663_01_WAA263_3976_020415 – Minus </w:t>
-      </w:r>
-      <w:proofErr w:type="spellStart"/>
-      <w:r>
+        <w:t>ID15665_01_WAA263_3976_020415 – Minus Arg, Minus Met Sample 2</w:t>
+      </w:r>
+    </w:p>
+    <w:p>
+      <w:pPr>
+        <w:spacing w:after="0" w:line="240" w:lineRule="auto"/>
         <w:rPr>
           <w:sz w:val="20"/>
           <w:szCs w:val="20"/>
         </w:rPr>
-        <w:t>Arg</w:t>
-      </w:r>
-      <w:proofErr w:type="spellEnd"/>
+      </w:pPr>
       <w:r>
         <w:rPr>
           <w:sz w:val="20"/>
           <w:szCs w:val="20"/>
         </w:rPr>
-        <w:t xml:space="preserve"> Sample 3</w:t>
-      </w:r>
-    </w:p>
-    <w:p>
-      <w:pPr>
-        <w:spacing w:after="0" w:line="240" w:lineRule="auto"/>
-        <w:rPr>
-          <w:sz w:val="20"/>
-          <w:szCs w:val="20"/>
-        </w:rPr>
-      </w:pPr>
-      <w:r>
-        <w:rPr>
-          <w:sz w:val="20"/>
-          <w:szCs w:val="20"/>
-        </w:rPr>
-        <w:t xml:space="preserve">ID15664_01_WAA263_3976_020415 – Minus </w:t>
-      </w:r>
-      <w:proofErr w:type="spellStart"/>
-      <w:r>
-        <w:rPr>
-          <w:sz w:val="20"/>
-          <w:szCs w:val="20"/>
-        </w:rPr>
-        <w:t>Arg</w:t>
-      </w:r>
-      <w:proofErr w:type="spellEnd"/>
-      <w:r>
-        <w:rPr>
-          <w:sz w:val="20"/>
-          <w:szCs w:val="20"/>
-        </w:rPr>
-        <w:t>, Minus Met Sample 1</w:t>
-      </w:r>
-    </w:p>
-    <w:p>
-      <w:pPr>
-        <w:spacing w:after="0" w:line="240" w:lineRule="auto"/>
-        <w:rPr>
-          <w:sz w:val="20"/>
-          <w:szCs w:val="20"/>
-        </w:rPr>
-      </w:pPr>
-      <w:r>
-        <w:rPr>
-          <w:sz w:val="20"/>
-          <w:szCs w:val="20"/>
-        </w:rPr>
-        <w:t xml:space="preserve">ID15665_01_WAA263_3976_020415 – Minus </w:t>
-      </w:r>
-      <w:proofErr w:type="spellStart"/>
-      <w:r>
-        <w:rPr>
-          <w:sz w:val="20"/>
-          <w:szCs w:val="20"/>
-        </w:rPr>
-        <w:t>Arg</w:t>
-      </w:r>
-      <w:proofErr w:type="spellEnd"/>
-      <w:r>
-        <w:rPr>
-          <w:sz w:val="20"/>
-          <w:szCs w:val="20"/>
-        </w:rPr>
-        <w:t>, Minus Met Sample 2</w:t>
-      </w:r>
-    </w:p>
-    <w:p>
-      <w:pPr>
-        <w:spacing w:after="0" w:line="240" w:lineRule="auto"/>
-        <w:rPr>
-          <w:sz w:val="20"/>
-          <w:szCs w:val="20"/>
-        </w:rPr>
-      </w:pPr>
-      <w:r>
-        <w:rPr>
-          <w:sz w:val="20"/>
-          <w:szCs w:val="20"/>
-        </w:rPr>
-        <w:t xml:space="preserve">ID15666_01_WAA263_3976_020415 – Minus </w:t>
-      </w:r>
-      <w:proofErr w:type="spellStart"/>
-      <w:r>
-        <w:rPr>
-          <w:sz w:val="20"/>
-          <w:szCs w:val="20"/>
-        </w:rPr>
-        <w:t>Arg</w:t>
-      </w:r>
-      <w:proofErr w:type="spellEnd"/>
-      <w:r>
-        <w:rPr>
-          <w:sz w:val="20"/>
-          <w:szCs w:val="20"/>
-        </w:rPr>
-        <w:t>, Minus Met Sample 3</w:t>
+        <w:t>ID15666_01_WAA263_3976_020415 – Minus Arg, Minus Met Sample 3</w:t>
       </w:r>
     </w:p>
     <w:p>
@@ -10654,8 +10429,6 @@
           </wp:inline>
         </w:drawing>
       </w:r>
-      <w:bookmarkStart w:id="1" w:name="_GoBack"/>
-      <w:bookmarkEnd w:id="1"/>
     </w:p>
     <w:p>
       <w:pPr>
@@ -10885,14 +10658,12 @@
           <w:lang w:val="fr-FR"/>
         </w:rPr>
       </w:pPr>
-      <w:proofErr w:type="spellStart"/>
       <w:r>
         <w:rPr>
           <w:lang w:val="fr-FR"/>
         </w:rPr>
         <w:t>Bibliography</w:t>
       </w:r>
-      <w:proofErr w:type="spellEnd"/>
     </w:p>
     <w:p>
       <w:pPr>
@@ -11031,7 +10802,7 @@
       <w:rPr>
         <w:noProof/>
       </w:rPr>
-      <w:t>10</w:t>
+      <w:t>1</w:t>
     </w:r>
     <w:r>
       <w:fldChar w:fldCharType="end"/>
@@ -17570,7 +17341,7 @@
 </file>
 
 <file path=customXml/itemProps1.xml><?xml version="1.0" encoding="utf-8"?>
-<ds:datastoreItem xmlns:ds="http://schemas.openxmlformats.org/officeDocument/2006/customXml" ds:itemID="{91DA950F-B5BA-4E02-B668-8909EE5DD531}">
+<ds:datastoreItem xmlns:ds="http://schemas.openxmlformats.org/officeDocument/2006/customXml" ds:itemID="{4CED0DD0-CEFD-4242-A876-37FDAAE88AEC}">
   <ds:schemaRefs>
     <ds:schemaRef ds:uri="http://schemas.openxmlformats.org/officeDocument/2006/bibliography"/>
   </ds:schemaRefs>

</xml_diff>